<commit_message>
commit con schermata finale
</commit_message>
<xml_diff>
--- a/toDo.docx
+++ b/toDo.docx
@@ -13,6 +13,9 @@
       <w:r>
         <w:t>Schermata iniziale</w:t>
       </w:r>
+      <w:r>
+        <w:t xml:space="preserve"> (immagine)</w:t>
+      </w:r>
     </w:p>
     <w:p>
       <w:pPr>
@@ -28,6 +31,9 @@
       <w:r>
         <w:t>con suggerimenti mosse</w:t>
       </w:r>
+      <w:r>
+        <w:t xml:space="preserve"> (per la lode)</w:t>
+      </w:r>
     </w:p>
     <w:p>
       <w:pPr>
@@ -52,6 +58,9 @@
       <w:r>
         <w:t>Schermata finale “hai vinto”</w:t>
       </w:r>
+      <w:r>
+        <w:t xml:space="preserve"> (immagine)</w:t>
+      </w:r>
     </w:p>
     <w:p>
       <w:pPr>
@@ -67,6 +76,8 @@
       <w:r>
         <w:t>unteggio</w:t>
       </w:r>
+      <w:bookmarkStart w:id="0" w:name="_GoBack"/>
+      <w:bookmarkEnd w:id="0"/>
     </w:p>
     <w:p>
       <w:pPr>
@@ -96,8 +107,6 @@
       <w:r>
         <w:t xml:space="preserve">Mettere bordo verde tagliato per i livelli sotto  </w:t>
       </w:r>
-      <w:bookmarkStart w:id="0" w:name="_GoBack"/>
-      <w:bookmarkEnd w:id="0"/>
     </w:p>
     <w:p>
       <w:pPr>

</xml_diff>